<commit_message>
consertado problema no label banner e algumas melhoras
</commit_message>
<xml_diff>
--- a/docs/Manual.docx
+++ b/docs/Manual.docx
@@ -534,6 +534,14 @@
         </w:rPr>
         <w:t xml:space="preserve"> dados </w:t>
       </w:r>
+      <w:r>
+        <w:rPr>
+          <w:rFonts w:ascii="Arial" w:hAnsi="Arial" w:cs="Arial"/>
+          <w:sz w:val="24"/>
+          <w:szCs w:val="24"/>
+        </w:rPr>
+        <w:t xml:space="preserve">do </w:t>
+      </w:r>
       <w:proofErr w:type="spellStart"/>
       <w:r>
         <w:rPr>
@@ -586,7 +594,7 @@
           <w:sz w:val="24"/>
           <w:szCs w:val="24"/>
         </w:rPr>
-        <w:t xml:space="preserve"> clique para </w:t>
+        <w:t xml:space="preserve"> clique </w:t>
       </w:r>
       <w:proofErr w:type="spellStart"/>
       <w:r>
@@ -949,23 +957,119 @@
         </w:rPr>
         <w:t xml:space="preserve"> o </w:t>
       </w:r>
-      <w:proofErr w:type="spellStart"/>
-      <w:r>
-        <w:rPr>
-          <w:rFonts w:ascii="Arial" w:hAnsi="Arial" w:cs="Arial"/>
-          <w:sz w:val="24"/>
-          <w:szCs w:val="24"/>
-        </w:rPr>
-        <w:t>cliente</w:t>
-      </w:r>
-      <w:proofErr w:type="spellEnd"/>
-      <w:r>
-        <w:rPr>
-          <w:rFonts w:ascii="Arial" w:hAnsi="Arial" w:cs="Arial"/>
-          <w:sz w:val="24"/>
-          <w:szCs w:val="24"/>
-        </w:rPr>
-        <w:t xml:space="preserve">, CPF/CNPJ, valor e </w:t>
+      <w:r>
+        <w:rPr>
+          <w:rFonts w:ascii="Arial" w:hAnsi="Arial" w:cs="Arial"/>
+          <w:sz w:val="24"/>
+          <w:szCs w:val="24"/>
+        </w:rPr>
+        <w:t>“</w:t>
+      </w:r>
+      <w:proofErr w:type="spellStart"/>
+      <w:r>
+        <w:rPr>
+          <w:rFonts w:ascii="Arial" w:hAnsi="Arial" w:cs="Arial"/>
+          <w:sz w:val="24"/>
+          <w:szCs w:val="24"/>
+        </w:rPr>
+        <w:t>C</w:t>
+      </w:r>
+      <w:r>
+        <w:rPr>
+          <w:rFonts w:ascii="Arial" w:hAnsi="Arial" w:cs="Arial"/>
+          <w:sz w:val="24"/>
+          <w:szCs w:val="24"/>
+        </w:rPr>
+        <w:t>liente</w:t>
+      </w:r>
+      <w:proofErr w:type="spellEnd"/>
+      <w:r>
+        <w:rPr>
+          <w:rFonts w:ascii="Arial" w:hAnsi="Arial" w:cs="Arial"/>
+          <w:sz w:val="24"/>
+          <w:szCs w:val="24"/>
+        </w:rPr>
+        <w:t>”</w:t>
+      </w:r>
+      <w:r>
+        <w:rPr>
+          <w:rFonts w:ascii="Arial" w:hAnsi="Arial" w:cs="Arial"/>
+          <w:sz w:val="24"/>
+          <w:szCs w:val="24"/>
+        </w:rPr>
+        <w:t xml:space="preserve">, </w:t>
+      </w:r>
+      <w:r>
+        <w:rPr>
+          <w:rFonts w:ascii="Arial" w:hAnsi="Arial" w:cs="Arial"/>
+          <w:sz w:val="24"/>
+          <w:szCs w:val="24"/>
+        </w:rPr>
+        <w:t>“</w:t>
+      </w:r>
+      <w:r>
+        <w:rPr>
+          <w:rFonts w:ascii="Arial" w:hAnsi="Arial" w:cs="Arial"/>
+          <w:sz w:val="24"/>
+          <w:szCs w:val="24"/>
+        </w:rPr>
+        <w:t>CPF/CNPJ</w:t>
+      </w:r>
+      <w:r>
+        <w:rPr>
+          <w:rFonts w:ascii="Arial" w:hAnsi="Arial" w:cs="Arial"/>
+          <w:sz w:val="24"/>
+          <w:szCs w:val="24"/>
+        </w:rPr>
+        <w:t>”</w:t>
+      </w:r>
+      <w:r>
+        <w:rPr>
+          <w:rFonts w:ascii="Arial" w:hAnsi="Arial" w:cs="Arial"/>
+          <w:sz w:val="24"/>
+          <w:szCs w:val="24"/>
+        </w:rPr>
+        <w:t xml:space="preserve">, </w:t>
+      </w:r>
+      <w:r>
+        <w:rPr>
+          <w:rFonts w:ascii="Arial" w:hAnsi="Arial" w:cs="Arial"/>
+          <w:sz w:val="24"/>
+          <w:szCs w:val="24"/>
+        </w:rPr>
+        <w:t>“</w:t>
+      </w:r>
+      <w:r>
+        <w:rPr>
+          <w:rFonts w:ascii="Arial" w:hAnsi="Arial" w:cs="Arial"/>
+          <w:sz w:val="24"/>
+          <w:szCs w:val="24"/>
+        </w:rPr>
+        <w:t>valor</w:t>
+      </w:r>
+      <w:r>
+        <w:rPr>
+          <w:rFonts w:ascii="Arial" w:hAnsi="Arial" w:cs="Arial"/>
+          <w:sz w:val="24"/>
+          <w:szCs w:val="24"/>
+        </w:rPr>
+        <w:t>”</w:t>
+      </w:r>
+      <w:r>
+        <w:rPr>
+          <w:rFonts w:ascii="Arial" w:hAnsi="Arial" w:cs="Arial"/>
+          <w:sz w:val="24"/>
+          <w:szCs w:val="24"/>
+        </w:rPr>
+        <w:t xml:space="preserve"> e </w:t>
+      </w:r>
+      <w:r>
+        <w:rPr>
+          <w:rFonts w:ascii="Arial" w:hAnsi="Arial" w:cs="Arial"/>
+          <w:sz w:val="24"/>
+          <w:szCs w:val="24"/>
+        </w:rPr>
+        <w:t>“</w:t>
       </w:r>
       <w:proofErr w:type="spellStart"/>
       <w:r>
@@ -991,6 +1095,14 @@
           <w:sz w:val="24"/>
           <w:szCs w:val="24"/>
         </w:rPr>
+        <w:t>”</w:t>
+      </w:r>
+      <w:r>
+        <w:rPr>
+          <w:rFonts w:ascii="Arial" w:hAnsi="Arial" w:cs="Arial"/>
+          <w:sz w:val="24"/>
+          <w:szCs w:val="24"/>
+        </w:rPr>
         <w:t xml:space="preserve">, clique </w:t>
       </w:r>
       <w:proofErr w:type="spellStart"/>
@@ -1011,6 +1123,14 @@
         </w:rPr>
         <w:t xml:space="preserve"> </w:t>
       </w:r>
+      <w:r>
+        <w:rPr>
+          <w:rFonts w:ascii="Arial" w:hAnsi="Arial" w:cs="Arial"/>
+          <w:sz w:val="24"/>
+          <w:szCs w:val="24"/>
+        </w:rPr>
+        <w:t>“</w:t>
+      </w:r>
       <w:proofErr w:type="spellStart"/>
       <w:r>
         <w:rPr>
@@ -1021,6 +1141,14 @@
         <w:t>Emitir</w:t>
       </w:r>
       <w:proofErr w:type="spellEnd"/>
+      <w:r>
+        <w:rPr>
+          <w:rFonts w:ascii="Arial" w:hAnsi="Arial" w:cs="Arial"/>
+          <w:sz w:val="24"/>
+          <w:szCs w:val="24"/>
+        </w:rPr>
+        <w:t>”</w:t>
+      </w:r>
       <w:r>
         <w:rPr>
           <w:rFonts w:ascii="Arial" w:hAnsi="Arial" w:cs="Arial"/>
@@ -1129,8 +1257,8 @@
         </w:rPr>
         <w:drawing>
           <wp:inline distT="0" distB="0" distL="0" distR="0">
-            <wp:extent cx="5695950" cy="3543300"/>
-            <wp:effectExtent l="0" t="0" r="0" b="0"/>
+            <wp:extent cx="5310554" cy="3303555"/>
+            <wp:effectExtent l="0" t="0" r="4445" b="0"/>
             <wp:docPr id="5" name="Picture 5" descr="D:\Users\miguelf03kai\OneDrive\Documents\Repositories\Projects\Gerador-de-Recibos\resources\screenshots\1.PNG"/>
             <wp:cNvGraphicFramePr>
               <a:graphicFrameLocks xmlns:a="http://schemas.openxmlformats.org/drawingml/2006/main" noChangeAspect="1"/>
@@ -1160,7 +1288,7 @@
                   <pic:spPr bwMode="auto">
                     <a:xfrm>
                       <a:off x="0" y="0"/>
-                      <a:ext cx="5695950" cy="3543300"/>
+                      <a:ext cx="5317343" cy="3307778"/>
                     </a:xfrm>
                     <a:prstGeom prst="rect">
                       <a:avLst/>
@@ -1176,66 +1304,6 @@
           </wp:inline>
         </w:drawing>
       </w:r>
-    </w:p>
-    <w:p>
-      <w:pPr>
-        <w:rPr>
-          <w:rFonts w:ascii="Arial" w:hAnsi="Arial" w:cs="Arial"/>
-          <w:sz w:val="24"/>
-          <w:szCs w:val="24"/>
-        </w:rPr>
-      </w:pPr>
-    </w:p>
-    <w:p>
-      <w:pPr>
-        <w:rPr>
-          <w:rFonts w:ascii="Arial" w:hAnsi="Arial" w:cs="Arial"/>
-          <w:b/>
-          <w:sz w:val="28"/>
-          <w:szCs w:val="28"/>
-        </w:rPr>
-      </w:pPr>
-      <w:proofErr w:type="spellStart"/>
-      <w:r>
-        <w:rPr>
-          <w:rFonts w:ascii="Arial" w:hAnsi="Arial" w:cs="Arial"/>
-          <w:b/>
-          <w:sz w:val="28"/>
-          <w:szCs w:val="28"/>
-        </w:rPr>
-        <w:t>Recibo</w:t>
-      </w:r>
-      <w:proofErr w:type="spellEnd"/>
-      <w:r>
-        <w:rPr>
-          <w:rFonts w:ascii="Arial" w:hAnsi="Arial" w:cs="Arial"/>
-          <w:b/>
-          <w:sz w:val="28"/>
-          <w:szCs w:val="28"/>
-        </w:rPr>
-        <w:t xml:space="preserve"> </w:t>
-      </w:r>
-      <w:proofErr w:type="spellStart"/>
-      <w:r>
-        <w:rPr>
-          <w:rFonts w:ascii="Arial" w:hAnsi="Arial" w:cs="Arial"/>
-          <w:b/>
-          <w:sz w:val="28"/>
-          <w:szCs w:val="28"/>
-        </w:rPr>
-        <w:t>Recebimento</w:t>
-      </w:r>
-      <w:proofErr w:type="spellEnd"/>
-    </w:p>
-    <w:p>
-      <w:pPr>
-        <w:rPr>
-          <w:rFonts w:ascii="Arial" w:hAnsi="Arial" w:cs="Arial"/>
-          <w:b/>
-          <w:sz w:val="28"/>
-          <w:szCs w:val="28"/>
-        </w:rPr>
-      </w:pPr>
       <w:bookmarkStart w:id="0" w:name="_GoBack"/>
       <w:bookmarkEnd w:id="0"/>
     </w:p>
@@ -1243,50 +1311,8 @@
       <w:pPr>
         <w:rPr>
           <w:rFonts w:ascii="Arial" w:hAnsi="Arial" w:cs="Arial"/>
-          <w:b/>
-          <w:sz w:val="28"/>
-          <w:szCs w:val="28"/>
-        </w:rPr>
-      </w:pPr>
-      <w:proofErr w:type="spellStart"/>
-      <w:r>
-        <w:rPr>
-          <w:rFonts w:ascii="Arial" w:hAnsi="Arial" w:cs="Arial"/>
-          <w:b/>
-          <w:sz w:val="28"/>
-          <w:szCs w:val="28"/>
-        </w:rPr>
-        <w:t>Recibo</w:t>
-      </w:r>
-      <w:proofErr w:type="spellEnd"/>
-      <w:r>
-        <w:rPr>
-          <w:rFonts w:ascii="Arial" w:hAnsi="Arial" w:cs="Arial"/>
-          <w:b/>
-          <w:sz w:val="28"/>
-          <w:szCs w:val="28"/>
-        </w:rPr>
-        <w:t xml:space="preserve"> </w:t>
-      </w:r>
-      <w:proofErr w:type="spellStart"/>
-      <w:r>
-        <w:rPr>
-          <w:rFonts w:ascii="Arial" w:hAnsi="Arial" w:cs="Arial"/>
-          <w:b/>
-          <w:sz w:val="28"/>
-          <w:szCs w:val="28"/>
-        </w:rPr>
-        <w:t>Pagamento</w:t>
-      </w:r>
-      <w:proofErr w:type="spellEnd"/>
-    </w:p>
-    <w:p>
-      <w:pPr>
-        <w:rPr>
-          <w:rFonts w:ascii="Arial" w:hAnsi="Arial" w:cs="Arial"/>
-          <w:b/>
-          <w:sz w:val="28"/>
-          <w:szCs w:val="28"/>
+          <w:sz w:val="24"/>
+          <w:szCs w:val="24"/>
         </w:rPr>
       </w:pPr>
     </w:p>
@@ -1307,7 +1333,7 @@
           <w:sz w:val="28"/>
           <w:szCs w:val="28"/>
         </w:rPr>
-        <w:t>Consultar</w:t>
+        <w:t>Recibo</w:t>
       </w:r>
       <w:proofErr w:type="spellEnd"/>
       <w:r>
@@ -1317,7 +1343,7 @@
           <w:sz w:val="28"/>
           <w:szCs w:val="28"/>
         </w:rPr>
-        <w:t>/</w:t>
+        <w:t xml:space="preserve"> </w:t>
       </w:r>
       <w:proofErr w:type="spellStart"/>
       <w:r>
@@ -1327,7 +1353,7 @@
           <w:sz w:val="28"/>
           <w:szCs w:val="28"/>
         </w:rPr>
-        <w:t>Reimprimir</w:t>
+        <w:t>Recebimento</w:t>
       </w:r>
       <w:proofErr w:type="spellEnd"/>
     </w:p>
@@ -1335,10 +1361,227 @@
       <w:pPr>
         <w:rPr>
           <w:rFonts w:ascii="Arial" w:hAnsi="Arial" w:cs="Arial"/>
-          <w:sz w:val="24"/>
-          <w:szCs w:val="24"/>
+          <w:b/>
+          <w:sz w:val="28"/>
+          <w:szCs w:val="28"/>
         </w:rPr>
       </w:pPr>
+      <w:r>
+        <w:rPr>
+          <w:rFonts w:ascii="Arial" w:hAnsi="Arial" w:cs="Arial"/>
+          <w:b/>
+          <w:noProof/>
+          <w:sz w:val="28"/>
+          <w:szCs w:val="28"/>
+        </w:rPr>
+        <w:drawing>
+          <wp:inline distT="0" distB="0" distL="0" distR="0">
+            <wp:extent cx="5943600" cy="3167599"/>
+            <wp:effectExtent l="0" t="0" r="0" b="0"/>
+            <wp:docPr id="6" name="Picture 6" descr="D:\Users\miguelf03kai\OneDrive\Documents\Repositories\Projects\Gerador-de-Recibos\resources\screenshots\4.PNG"/>
+            <wp:cNvGraphicFramePr>
+              <a:graphicFrameLocks xmlns:a="http://schemas.openxmlformats.org/drawingml/2006/main" noChangeAspect="1"/>
+            </wp:cNvGraphicFramePr>
+            <a:graphic xmlns:a="http://schemas.openxmlformats.org/drawingml/2006/main">
+              <a:graphicData uri="http://schemas.openxmlformats.org/drawingml/2006/picture">
+                <pic:pic xmlns:pic="http://schemas.openxmlformats.org/drawingml/2006/picture">
+                  <pic:nvPicPr>
+                    <pic:cNvPr id="0" name="Picture 3" descr="D:\Users\miguelf03kai\OneDrive\Documents\Repositories\Projects\Gerador-de-Recibos\resources\screenshots\4.PNG"/>
+                    <pic:cNvPicPr>
+                      <a:picLocks noChangeAspect="1" noChangeArrowheads="1"/>
+                    </pic:cNvPicPr>
+                  </pic:nvPicPr>
+                  <pic:blipFill>
+                    <a:blip r:embed="rId8">
+                      <a:extLst>
+                        <a:ext uri="{28A0092B-C50C-407E-A947-70E740481C1C}">
+                          <a14:useLocalDpi xmlns:a14="http://schemas.microsoft.com/office/drawing/2010/main" val="0"/>
+                        </a:ext>
+                      </a:extLst>
+                    </a:blip>
+                    <a:srcRect/>
+                    <a:stretch>
+                      <a:fillRect/>
+                    </a:stretch>
+                  </pic:blipFill>
+                  <pic:spPr bwMode="auto">
+                    <a:xfrm>
+                      <a:off x="0" y="0"/>
+                      <a:ext cx="5943600" cy="3167599"/>
+                    </a:xfrm>
+                    <a:prstGeom prst="rect">
+                      <a:avLst/>
+                    </a:prstGeom>
+                    <a:noFill/>
+                    <a:ln>
+                      <a:noFill/>
+                    </a:ln>
+                  </pic:spPr>
+                </pic:pic>
+              </a:graphicData>
+            </a:graphic>
+          </wp:inline>
+        </w:drawing>
+      </w:r>
+    </w:p>
+    <w:p>
+      <w:pPr>
+        <w:rPr>
+          <w:rFonts w:ascii="Arial" w:hAnsi="Arial" w:cs="Arial"/>
+          <w:b/>
+          <w:sz w:val="28"/>
+          <w:szCs w:val="28"/>
+        </w:rPr>
+      </w:pPr>
+      <w:proofErr w:type="spellStart"/>
+      <w:r>
+        <w:rPr>
+          <w:rFonts w:ascii="Arial" w:hAnsi="Arial" w:cs="Arial"/>
+          <w:b/>
+          <w:sz w:val="28"/>
+          <w:szCs w:val="28"/>
+        </w:rPr>
+        <w:lastRenderedPageBreak/>
+        <w:t>Recibo</w:t>
+      </w:r>
+      <w:proofErr w:type="spellEnd"/>
+      <w:r>
+        <w:rPr>
+          <w:rFonts w:ascii="Arial" w:hAnsi="Arial" w:cs="Arial"/>
+          <w:b/>
+          <w:sz w:val="28"/>
+          <w:szCs w:val="28"/>
+        </w:rPr>
+        <w:t xml:space="preserve"> </w:t>
+      </w:r>
+      <w:proofErr w:type="spellStart"/>
+      <w:r>
+        <w:rPr>
+          <w:rFonts w:ascii="Arial" w:hAnsi="Arial" w:cs="Arial"/>
+          <w:b/>
+          <w:sz w:val="28"/>
+          <w:szCs w:val="28"/>
+        </w:rPr>
+        <w:t>Pagamento</w:t>
+      </w:r>
+      <w:proofErr w:type="spellEnd"/>
+    </w:p>
+    <w:p>
+      <w:pPr>
+        <w:rPr>
+          <w:rFonts w:ascii="Arial" w:hAnsi="Arial" w:cs="Arial"/>
+          <w:b/>
+          <w:sz w:val="28"/>
+          <w:szCs w:val="28"/>
+        </w:rPr>
+      </w:pPr>
+      <w:r>
+        <w:rPr>
+          <w:rFonts w:ascii="Arial" w:hAnsi="Arial" w:cs="Arial"/>
+          <w:b/>
+          <w:noProof/>
+          <w:sz w:val="28"/>
+          <w:szCs w:val="28"/>
+        </w:rPr>
+        <w:drawing>
+          <wp:inline distT="0" distB="0" distL="0" distR="0">
+            <wp:extent cx="5943600" cy="3161705"/>
+            <wp:effectExtent l="0" t="0" r="0" b="635"/>
+            <wp:docPr id="7" name="Picture 7" descr="D:\Users\miguelf03kai\OneDrive\Documents\Repositories\Projects\Gerador-de-Recibos\resources\screenshots\3.PNG"/>
+            <wp:cNvGraphicFramePr>
+              <a:graphicFrameLocks xmlns:a="http://schemas.openxmlformats.org/drawingml/2006/main" noChangeAspect="1"/>
+            </wp:cNvGraphicFramePr>
+            <a:graphic xmlns:a="http://schemas.openxmlformats.org/drawingml/2006/main">
+              <a:graphicData uri="http://schemas.openxmlformats.org/drawingml/2006/picture">
+                <pic:pic xmlns:pic="http://schemas.openxmlformats.org/drawingml/2006/picture">
+                  <pic:nvPicPr>
+                    <pic:cNvPr id="0" name="Picture 4" descr="D:\Users\miguelf03kai\OneDrive\Documents\Repositories\Projects\Gerador-de-Recibos\resources\screenshots\3.PNG"/>
+                    <pic:cNvPicPr>
+                      <a:picLocks noChangeAspect="1" noChangeArrowheads="1"/>
+                    </pic:cNvPicPr>
+                  </pic:nvPicPr>
+                  <pic:blipFill>
+                    <a:blip r:embed="rId9">
+                      <a:extLst>
+                        <a:ext uri="{28A0092B-C50C-407E-A947-70E740481C1C}">
+                          <a14:useLocalDpi xmlns:a14="http://schemas.microsoft.com/office/drawing/2010/main" val="0"/>
+                        </a:ext>
+                      </a:extLst>
+                    </a:blip>
+                    <a:srcRect/>
+                    <a:stretch>
+                      <a:fillRect/>
+                    </a:stretch>
+                  </pic:blipFill>
+                  <pic:spPr bwMode="auto">
+                    <a:xfrm>
+                      <a:off x="0" y="0"/>
+                      <a:ext cx="5943600" cy="3161705"/>
+                    </a:xfrm>
+                    <a:prstGeom prst="rect">
+                      <a:avLst/>
+                    </a:prstGeom>
+                    <a:noFill/>
+                    <a:ln>
+                      <a:noFill/>
+                    </a:ln>
+                  </pic:spPr>
+                </pic:pic>
+              </a:graphicData>
+            </a:graphic>
+          </wp:inline>
+        </w:drawing>
+      </w:r>
+    </w:p>
+    <w:p>
+      <w:pPr>
+        <w:rPr>
+          <w:rFonts w:ascii="Arial" w:hAnsi="Arial" w:cs="Arial"/>
+          <w:b/>
+          <w:sz w:val="28"/>
+          <w:szCs w:val="28"/>
+        </w:rPr>
+      </w:pPr>
+      <w:proofErr w:type="spellStart"/>
+      <w:r>
+        <w:rPr>
+          <w:rFonts w:ascii="Arial" w:hAnsi="Arial" w:cs="Arial"/>
+          <w:b/>
+          <w:sz w:val="28"/>
+          <w:szCs w:val="28"/>
+        </w:rPr>
+        <w:t>Consultar</w:t>
+      </w:r>
+      <w:proofErr w:type="spellEnd"/>
+      <w:r>
+        <w:rPr>
+          <w:rFonts w:ascii="Arial" w:hAnsi="Arial" w:cs="Arial"/>
+          <w:b/>
+          <w:sz w:val="28"/>
+          <w:szCs w:val="28"/>
+        </w:rPr>
+        <w:t>/</w:t>
+      </w:r>
+      <w:proofErr w:type="spellStart"/>
+      <w:r>
+        <w:rPr>
+          <w:rFonts w:ascii="Arial" w:hAnsi="Arial" w:cs="Arial"/>
+          <w:b/>
+          <w:sz w:val="28"/>
+          <w:szCs w:val="28"/>
+        </w:rPr>
+        <w:t>Reimprimir</w:t>
+      </w:r>
+      <w:proofErr w:type="spellEnd"/>
+    </w:p>
+    <w:p>
+      <w:pPr>
+        <w:rPr>
+          <w:rFonts w:ascii="Arial" w:hAnsi="Arial" w:cs="Arial"/>
+          <w:sz w:val="24"/>
+          <w:szCs w:val="24"/>
+        </w:rPr>
+      </w:pPr>
       <w:proofErr w:type="spellStart"/>
       <w:r>
         <w:rPr>
@@ -1535,7 +1778,25 @@
           <w:sz w:val="24"/>
           <w:szCs w:val="24"/>
         </w:rPr>
-        <w:t xml:space="preserve"> localizer </w:t>
+        <w:t xml:space="preserve"> </w:t>
+      </w:r>
+      <w:proofErr w:type="spellStart"/>
+      <w:r>
+        <w:rPr>
+          <w:rFonts w:ascii="Arial" w:hAnsi="Arial" w:cs="Arial"/>
+          <w:sz w:val="24"/>
+          <w:szCs w:val="24"/>
+        </w:rPr>
+        <w:t>localizar</w:t>
+      </w:r>
+      <w:proofErr w:type="spellEnd"/>
+      <w:r>
+        <w:rPr>
+          <w:rFonts w:ascii="Arial" w:hAnsi="Arial" w:cs="Arial"/>
+          <w:sz w:val="24"/>
+          <w:szCs w:val="24"/>
+        </w:rPr>
+        <w:t xml:space="preserve"> </w:t>
       </w:r>
       <w:proofErr w:type="spellStart"/>
       <w:r>
@@ -1616,7 +1877,7 @@
           <w:sz w:val="24"/>
           <w:szCs w:val="24"/>
         </w:rPr>
-        <w:t>atravez</w:t>
+        <w:t>atravéz</w:t>
       </w:r>
       <w:proofErr w:type="spellEnd"/>
       <w:r>
@@ -1634,7 +1895,15 @@
           <w:sz w:val="24"/>
           <w:szCs w:val="24"/>
         </w:rPr>
-        <w:t>codigo</w:t>
+        <w:t>có</w:t>
+      </w:r>
+      <w:r>
+        <w:rPr>
+          <w:rFonts w:ascii="Arial" w:hAnsi="Arial" w:cs="Arial"/>
+          <w:sz w:val="24"/>
+          <w:szCs w:val="24"/>
+        </w:rPr>
+        <w:t>digo</w:t>
       </w:r>
       <w:proofErr w:type="spellEnd"/>
       <w:r>
@@ -1716,6 +1985,271 @@
           <w:szCs w:val="24"/>
         </w:rPr>
         <w:t>.</w:t>
+      </w:r>
+    </w:p>
+    <w:p>
+      <w:pPr>
+        <w:rPr>
+          <w:rFonts w:ascii="Arial" w:hAnsi="Arial" w:cs="Arial"/>
+          <w:sz w:val="24"/>
+          <w:szCs w:val="24"/>
+        </w:rPr>
+      </w:pPr>
+      <w:r>
+        <w:rPr>
+          <w:rFonts w:ascii="Arial" w:hAnsi="Arial" w:cs="Arial"/>
+          <w:noProof/>
+          <w:sz w:val="24"/>
+          <w:szCs w:val="24"/>
+        </w:rPr>
+        <w:pict>
+          <v:shapetype id="_x0000_t75" coordsize="21600,21600" o:spt="75" o:preferrelative="t" path="m@4@5l@4@11@9@11@9@5xe" filled="f" stroked="f">
+            <v:stroke joinstyle="miter"/>
+            <v:formulas>
+              <v:f eqn="if lineDrawn pixelLineWidth 0"/>
+              <v:f eqn="sum @0 1 0"/>
+              <v:f eqn="sum 0 0 @1"/>
+              <v:f eqn="prod @2 1 2"/>
+              <v:f eqn="prod @3 21600 pixelWidth"/>
+              <v:f eqn="prod @3 21600 pixelHeight"/>
+              <v:f eqn="sum @0 0 1"/>
+              <v:f eqn="prod @6 1 2"/>
+              <v:f eqn="prod @7 21600 pixelWidth"/>
+              <v:f eqn="sum @8 21600 0"/>
+              <v:f eqn="prod @7 21600 pixelHeight"/>
+              <v:f eqn="sum @10 21600 0"/>
+            </v:formulas>
+            <v:path o:extrusionok="f" gradientshapeok="t" o:connecttype="rect"/>
+            <o:lock v:ext="edit" aspectratio="t"/>
+          </v:shapetype>
+          <v:shape id="_x0000_i1025" type="#_x0000_t75" style="width:426.45pt;height:266.55pt">
+            <v:imagedata r:id="rId10" o:title="2"/>
+          </v:shape>
+        </w:pict>
+      </w:r>
+    </w:p>
+    <w:p>
+      <w:pPr>
+        <w:rPr>
+          <w:rFonts w:ascii="Arial" w:hAnsi="Arial" w:cs="Arial"/>
+          <w:sz w:val="24"/>
+          <w:szCs w:val="24"/>
+        </w:rPr>
+      </w:pPr>
+      <w:r>
+        <w:rPr>
+          <w:rFonts w:ascii="Arial" w:hAnsi="Arial" w:cs="Arial"/>
+          <w:sz w:val="24"/>
+          <w:szCs w:val="24"/>
+        </w:rPr>
+        <w:t xml:space="preserve">As </w:t>
+      </w:r>
+      <w:proofErr w:type="spellStart"/>
+      <w:r>
+        <w:rPr>
+          <w:rFonts w:ascii="Arial" w:hAnsi="Arial" w:cs="Arial"/>
+          <w:sz w:val="24"/>
+          <w:szCs w:val="24"/>
+        </w:rPr>
+        <w:t>linhas</w:t>
+      </w:r>
+      <w:proofErr w:type="spellEnd"/>
+      <w:r>
+        <w:rPr>
+          <w:rFonts w:ascii="Arial" w:hAnsi="Arial" w:cs="Arial"/>
+          <w:sz w:val="24"/>
+          <w:szCs w:val="24"/>
+        </w:rPr>
+        <w:t xml:space="preserve"> com </w:t>
+      </w:r>
+      <w:proofErr w:type="gramStart"/>
+      <w:r>
+        <w:rPr>
+          <w:rFonts w:ascii="Arial" w:hAnsi="Arial" w:cs="Arial"/>
+          <w:sz w:val="24"/>
+          <w:szCs w:val="24"/>
+        </w:rPr>
+        <w:t xml:space="preserve">a </w:t>
+      </w:r>
+      <w:proofErr w:type="spellStart"/>
+      <w:r>
+        <w:rPr>
+          <w:rFonts w:ascii="Arial" w:hAnsi="Arial" w:cs="Arial"/>
+          <w:sz w:val="24"/>
+          <w:szCs w:val="24"/>
+        </w:rPr>
+        <w:t>cor</w:t>
+      </w:r>
+      <w:proofErr w:type="spellEnd"/>
+      <w:proofErr w:type="gramEnd"/>
+      <w:r>
+        <w:rPr>
+          <w:rFonts w:ascii="Arial" w:hAnsi="Arial" w:cs="Arial"/>
+          <w:sz w:val="24"/>
+          <w:szCs w:val="24"/>
+        </w:rPr>
+        <w:t xml:space="preserve"> </w:t>
+      </w:r>
+      <w:proofErr w:type="spellStart"/>
+      <w:r>
+        <w:rPr>
+          <w:rFonts w:ascii="Arial" w:hAnsi="Arial" w:cs="Arial"/>
+          <w:sz w:val="24"/>
+          <w:szCs w:val="24"/>
+        </w:rPr>
+        <w:t>cinza</w:t>
+      </w:r>
+      <w:proofErr w:type="spellEnd"/>
+      <w:r>
+        <w:rPr>
+          <w:rFonts w:ascii="Arial" w:hAnsi="Arial" w:cs="Arial"/>
+          <w:sz w:val="24"/>
+          <w:szCs w:val="24"/>
+        </w:rPr>
+        <w:t xml:space="preserve"> </w:t>
+      </w:r>
+      <w:proofErr w:type="spellStart"/>
+      <w:r>
+        <w:rPr>
+          <w:rFonts w:ascii="Arial" w:hAnsi="Arial" w:cs="Arial"/>
+          <w:sz w:val="24"/>
+          <w:szCs w:val="24"/>
+        </w:rPr>
+        <w:t>são</w:t>
+      </w:r>
+      <w:proofErr w:type="spellEnd"/>
+      <w:r>
+        <w:rPr>
+          <w:rFonts w:ascii="Arial" w:hAnsi="Arial" w:cs="Arial"/>
+          <w:sz w:val="24"/>
+          <w:szCs w:val="24"/>
+        </w:rPr>
+        <w:t xml:space="preserve"> </w:t>
+      </w:r>
+      <w:proofErr w:type="spellStart"/>
+      <w:r>
+        <w:rPr>
+          <w:rFonts w:ascii="Arial" w:hAnsi="Arial" w:cs="Arial"/>
+          <w:sz w:val="24"/>
+          <w:szCs w:val="24"/>
+        </w:rPr>
+        <w:t>recibos</w:t>
+      </w:r>
+      <w:proofErr w:type="spellEnd"/>
+      <w:r>
+        <w:rPr>
+          <w:rFonts w:ascii="Arial" w:hAnsi="Arial" w:cs="Arial"/>
+          <w:sz w:val="24"/>
+          <w:szCs w:val="24"/>
+        </w:rPr>
+        <w:t xml:space="preserve"> do </w:t>
+      </w:r>
+      <w:proofErr w:type="spellStart"/>
+      <w:r>
+        <w:rPr>
+          <w:rFonts w:ascii="Arial" w:hAnsi="Arial" w:cs="Arial"/>
+          <w:sz w:val="24"/>
+          <w:szCs w:val="24"/>
+        </w:rPr>
+        <w:t>tipo</w:t>
+      </w:r>
+      <w:proofErr w:type="spellEnd"/>
+      <w:r>
+        <w:rPr>
+          <w:rFonts w:ascii="Arial" w:hAnsi="Arial" w:cs="Arial"/>
+          <w:sz w:val="24"/>
+          <w:szCs w:val="24"/>
+        </w:rPr>
+        <w:t xml:space="preserve"> “</w:t>
+      </w:r>
+      <w:proofErr w:type="spellStart"/>
+      <w:r>
+        <w:rPr>
+          <w:rFonts w:ascii="Arial" w:hAnsi="Arial" w:cs="Arial"/>
+          <w:sz w:val="24"/>
+          <w:szCs w:val="24"/>
+        </w:rPr>
+        <w:t>Pagamento</w:t>
+      </w:r>
+      <w:proofErr w:type="spellEnd"/>
+      <w:r>
+        <w:rPr>
+          <w:rFonts w:ascii="Arial" w:hAnsi="Arial" w:cs="Arial"/>
+          <w:sz w:val="24"/>
+          <w:szCs w:val="24"/>
+        </w:rPr>
+        <w:t>”.</w:t>
+      </w:r>
+    </w:p>
+    <w:p>
+      <w:pPr>
+        <w:rPr>
+          <w:rFonts w:ascii="Arial" w:hAnsi="Arial" w:cs="Arial"/>
+          <w:sz w:val="24"/>
+          <w:szCs w:val="24"/>
+        </w:rPr>
+      </w:pPr>
+    </w:p>
+    <w:p>
+      <w:pPr>
+        <w:rPr>
+          <w:rFonts w:ascii="Arial" w:hAnsi="Arial" w:cs="Arial"/>
+          <w:sz w:val="24"/>
+          <w:szCs w:val="24"/>
+        </w:rPr>
+      </w:pPr>
+      <w:r>
+        <w:rPr>
+          <w:rFonts w:ascii="Arial" w:hAnsi="Arial" w:cs="Arial"/>
+          <w:sz w:val="24"/>
+          <w:szCs w:val="24"/>
+        </w:rPr>
+        <w:t xml:space="preserve">Para realizer o download, </w:t>
+      </w:r>
+      <w:proofErr w:type="spellStart"/>
+      <w:r>
+        <w:rPr>
+          <w:rFonts w:ascii="Arial" w:hAnsi="Arial" w:cs="Arial"/>
+          <w:sz w:val="24"/>
+          <w:szCs w:val="24"/>
+        </w:rPr>
+        <w:t>acesse</w:t>
+      </w:r>
+      <w:proofErr w:type="spellEnd"/>
+      <w:r>
+        <w:rPr>
+          <w:rFonts w:ascii="Arial" w:hAnsi="Arial" w:cs="Arial"/>
+          <w:sz w:val="24"/>
+          <w:szCs w:val="24"/>
+        </w:rPr>
+        <w:t xml:space="preserve">: </w:t>
+      </w:r>
+    </w:p>
+    <w:p>
+      <w:pPr>
+        <w:rPr>
+          <w:rFonts w:ascii="Arial" w:hAnsi="Arial" w:cs="Arial"/>
+          <w:color w:val="2E74B5" w:themeColor="accent1" w:themeShade="BF"/>
+          <w:sz w:val="24"/>
+          <w:szCs w:val="24"/>
+        </w:rPr>
+      </w:pPr>
+      <w:r>
+        <w:rPr>
+          <w:rFonts w:ascii="Arial" w:hAnsi="Arial" w:cs="Arial"/>
+          <w:sz w:val="24"/>
+          <w:szCs w:val="24"/>
+        </w:rPr>
+        <w:t xml:space="preserve">Email: </w:t>
+      </w:r>
+      <w:r>
+        <w:rPr>
+          <w:rFonts w:ascii="Arial" w:hAnsi="Arial" w:cs="Arial"/>
+          <w:color w:val="2E74B5" w:themeColor="accent1" w:themeShade="BF"/>
+          <w:sz w:val="24"/>
+          <w:szCs w:val="24"/>
+        </w:rPr>
+        <w:t>miguelf03kai@outlook.com</w:t>
       </w:r>
     </w:p>
     <w:p>

</xml_diff>

<commit_message>
solucionado problema de validacao na tela do dados do emissor ajustes da formatacao do campo valor
</commit_message>
<xml_diff>
--- a/docs/Manual.docx
+++ b/docs/Manual.docx
@@ -75,11 +75,10 @@
         </w:rPr>
         <w:t xml:space="preserve"> principal</w:t>
       </w:r>
-      <w:bookmarkStart w:id="0" w:name="_GoBack"/>
-      <w:bookmarkEnd w:id="0"/>
-    </w:p>
-    <w:p>
-      <w:pPr>
+    </w:p>
+    <w:p>
+      <w:pPr>
+        <w:jc w:val="center"/>
         <w:rPr>
           <w:rFonts w:ascii="Arial" w:hAnsi="Arial" w:cs="Arial"/>
           <w:b/>
@@ -181,6 +180,7 @@
     </w:p>
     <w:p>
       <w:pPr>
+        <w:jc w:val="center"/>
         <w:rPr>
           <w:rFonts w:ascii="Arial" w:hAnsi="Arial" w:cs="Arial"/>
           <w:sz w:val="24"/>
@@ -294,6 +294,7 @@
     </w:p>
     <w:p>
       <w:pPr>
+        <w:jc w:val="center"/>
         <w:rPr>
           <w:rFonts w:ascii="Arial" w:hAnsi="Arial" w:cs="Arial"/>
           <w:sz w:val="24"/>
@@ -593,6 +594,7 @@
     </w:p>
     <w:p>
       <w:pPr>
+        <w:jc w:val="center"/>
         <w:rPr>
           <w:rFonts w:ascii="Arial" w:hAnsi="Arial" w:cs="Arial"/>
           <w:sz w:val="24"/>
@@ -709,6 +711,7 @@
     </w:p>
     <w:p>
       <w:pPr>
+        <w:jc w:val="center"/>
         <w:rPr>
           <w:rFonts w:ascii="Arial" w:hAnsi="Arial" w:cs="Arial"/>
           <w:b/>
@@ -818,6 +821,7 @@
     </w:p>
     <w:p>
       <w:pPr>
+        <w:jc w:val="center"/>
         <w:rPr>
           <w:rFonts w:ascii="Arial" w:hAnsi="Arial" w:cs="Arial"/>
           <w:b/>
@@ -980,12 +984,14 @@
     </w:p>
     <w:p>
       <w:pPr>
-        <w:rPr>
-          <w:rFonts w:ascii="Arial" w:hAnsi="Arial" w:cs="Arial"/>
-          <w:sz w:val="24"/>
-          <w:szCs w:val="24"/>
-        </w:rPr>
-      </w:pPr>
+        <w:jc w:val="center"/>
+        <w:rPr>
+          <w:rFonts w:ascii="Arial" w:hAnsi="Arial" w:cs="Arial"/>
+          <w:sz w:val="24"/>
+          <w:szCs w:val="24"/>
+        </w:rPr>
+      </w:pPr>
+      <w:bookmarkStart w:id="0" w:name="_GoBack"/>
       <w:r>
         <w:rPr>
           <w:rFonts w:ascii="Arial" w:hAnsi="Arial" w:cs="Arial"/>
@@ -1014,11 +1020,12 @@
             <v:path o:extrusionok="f" gradientshapeok="t" o:connecttype="rect"/>
             <o:lock v:ext="edit" aspectratio="t"/>
           </v:shapetype>
-          <v:shape id="_x0000_i1025" type="#_x0000_t75" style="width:426.15pt;height:266.6pt">
+          <v:shape id="_x0000_i1025" type="#_x0000_t75" style="width:426.15pt;height:266.25pt">
             <v:imagedata r:id="rId10" o:title="2"/>
           </v:shape>
         </w:pict>
       </w:r>
+      <w:bookmarkEnd w:id="0"/>
     </w:p>
     <w:p>
       <w:pPr>

</xml_diff>

<commit_message>
atualizacao link de download no manual
</commit_message>
<xml_diff>
--- a/docs/Manual.docx
+++ b/docs/Manual.docx
@@ -991,7 +991,6 @@
           <w:szCs w:val="24"/>
         </w:rPr>
       </w:pPr>
-      <w:bookmarkStart w:id="0" w:name="_GoBack"/>
       <w:r>
         <w:rPr>
           <w:rFonts w:ascii="Arial" w:hAnsi="Arial" w:cs="Arial"/>
@@ -1025,149 +1024,220 @@
           </v:shape>
         </w:pict>
       </w:r>
+    </w:p>
+    <w:p>
+      <w:pPr>
+        <w:rPr>
+          <w:rFonts w:ascii="Arial" w:hAnsi="Arial" w:cs="Arial"/>
+          <w:sz w:val="24"/>
+          <w:szCs w:val="24"/>
+          <w:lang w:val="pt-BR"/>
+        </w:rPr>
+      </w:pPr>
+      <w:r>
+        <w:rPr>
+          <w:rFonts w:ascii="Arial" w:hAnsi="Arial" w:cs="Arial"/>
+          <w:sz w:val="24"/>
+          <w:szCs w:val="24"/>
+          <w:lang w:val="pt-BR"/>
+        </w:rPr>
+        <w:t>As linhas com a cor cinza são recibos do tipo “Pagamento”.</w:t>
+      </w:r>
+    </w:p>
+    <w:p>
+      <w:pPr>
+        <w:rPr>
+          <w:rFonts w:ascii="Arial" w:hAnsi="Arial" w:cs="Arial"/>
+          <w:sz w:val="24"/>
+          <w:szCs w:val="24"/>
+          <w:lang w:val="pt-BR"/>
+        </w:rPr>
+      </w:pPr>
+    </w:p>
+    <w:p>
+      <w:pPr>
+        <w:rPr>
+          <w:rFonts w:ascii="Arial" w:hAnsi="Arial" w:cs="Arial"/>
+          <w:sz w:val="24"/>
+          <w:szCs w:val="24"/>
+          <w:lang w:val="pt-BR"/>
+        </w:rPr>
+      </w:pPr>
+    </w:p>
+    <w:p>
+      <w:pPr>
+        <w:rPr>
+          <w:rFonts w:ascii="Arial" w:hAnsi="Arial" w:cs="Arial"/>
+          <w:sz w:val="24"/>
+          <w:szCs w:val="24"/>
+          <w:lang w:val="pt-BR"/>
+        </w:rPr>
+      </w:pPr>
+    </w:p>
+    <w:p>
+      <w:pPr>
+        <w:rPr>
+          <w:rFonts w:ascii="Arial" w:hAnsi="Arial" w:cs="Arial"/>
+          <w:sz w:val="24"/>
+          <w:szCs w:val="24"/>
+          <w:lang w:val="pt-BR"/>
+        </w:rPr>
+      </w:pPr>
+    </w:p>
+    <w:p>
+      <w:pPr>
+        <w:rPr>
+          <w:rFonts w:ascii="Arial" w:hAnsi="Arial" w:cs="Arial"/>
+          <w:sz w:val="24"/>
+          <w:szCs w:val="24"/>
+          <w:lang w:val="pt-BR"/>
+        </w:rPr>
+      </w:pPr>
+    </w:p>
+    <w:p>
+      <w:pPr>
+        <w:rPr>
+          <w:rFonts w:ascii="Arial" w:hAnsi="Arial" w:cs="Arial"/>
+          <w:sz w:val="24"/>
+          <w:szCs w:val="24"/>
+          <w:lang w:val="pt-BR"/>
+        </w:rPr>
+      </w:pPr>
+    </w:p>
+    <w:p>
+      <w:pPr>
+        <w:rPr>
+          <w:rFonts w:ascii="Arial" w:hAnsi="Arial" w:cs="Arial"/>
+          <w:sz w:val="24"/>
+          <w:szCs w:val="24"/>
+          <w:lang w:val="pt-BR"/>
+        </w:rPr>
+      </w:pPr>
+    </w:p>
+    <w:p>
+      <w:pPr>
+        <w:rPr>
+          <w:rFonts w:ascii="Arial" w:hAnsi="Arial" w:cs="Arial"/>
+          <w:sz w:val="24"/>
+          <w:szCs w:val="24"/>
+          <w:lang w:val="pt-BR"/>
+        </w:rPr>
+      </w:pPr>
+    </w:p>
+    <w:p>
+      <w:pPr>
+        <w:rPr>
+          <w:rFonts w:ascii="Arial" w:hAnsi="Arial" w:cs="Arial"/>
+          <w:sz w:val="24"/>
+          <w:szCs w:val="24"/>
+          <w:lang w:val="pt-BR"/>
+        </w:rPr>
+      </w:pPr>
+    </w:p>
+    <w:p>
+      <w:pPr>
+        <w:rPr>
+          <w:rFonts w:ascii="Arial" w:hAnsi="Arial" w:cs="Arial"/>
+          <w:sz w:val="24"/>
+          <w:szCs w:val="24"/>
+          <w:lang w:val="pt-BR"/>
+        </w:rPr>
+      </w:pPr>
+    </w:p>
+    <w:p>
+      <w:pPr>
+        <w:rPr>
+          <w:rFonts w:ascii="Arial" w:hAnsi="Arial" w:cs="Arial"/>
+          <w:sz w:val="24"/>
+          <w:szCs w:val="24"/>
+          <w:lang w:val="pt-BR"/>
+        </w:rPr>
+      </w:pPr>
+    </w:p>
+    <w:p>
+      <w:pPr>
+        <w:rPr>
+          <w:rFonts w:ascii="Arial" w:hAnsi="Arial" w:cs="Arial"/>
+          <w:sz w:val="24"/>
+          <w:szCs w:val="24"/>
+          <w:lang w:val="pt-BR"/>
+        </w:rPr>
+      </w:pPr>
+    </w:p>
+    <w:p>
+      <w:pPr>
+        <w:rPr>
+          <w:rFonts w:ascii="Arial" w:hAnsi="Arial" w:cs="Arial"/>
+          <w:color w:val="2E74B5" w:themeColor="accent1" w:themeShade="BF"/>
+          <w:sz w:val="24"/>
+          <w:szCs w:val="24"/>
+          <w:lang w:val="pt-BR"/>
+        </w:rPr>
+      </w:pPr>
+      <w:r>
+        <w:rPr>
+          <w:rFonts w:ascii="Arial" w:hAnsi="Arial" w:cs="Arial"/>
+          <w:sz w:val="24"/>
+          <w:szCs w:val="24"/>
+          <w:lang w:val="pt-BR"/>
+        </w:rPr>
+        <w:t>Para realiza</w:t>
+      </w:r>
+      <w:r>
+        <w:rPr>
+          <w:rFonts w:ascii="Arial" w:hAnsi="Arial" w:cs="Arial"/>
+          <w:sz w:val="24"/>
+          <w:szCs w:val="24"/>
+          <w:lang w:val="pt-BR"/>
+        </w:rPr>
+        <w:t xml:space="preserve">r o download, acesse: </w:t>
+      </w:r>
+      <w:hyperlink r:id="rId11" w:history="1">
+        <w:r>
+          <w:rPr>
+            <w:rStyle w:val="Hyperlink"/>
+            <w:rFonts w:ascii="Arial" w:hAnsi="Arial" w:cs="Arial"/>
+            <w:sz w:val="24"/>
+            <w:szCs w:val="24"/>
+            <w:lang w:val="pt-BR"/>
+          </w:rPr>
+          <w:t>https://github.com/miguelf03kai/gerador-de-recibos/releases/tag/v1.1</w:t>
+        </w:r>
+      </w:hyperlink>
+    </w:p>
+    <w:p>
+      <w:pPr>
+        <w:rPr>
+          <w:rFonts w:ascii="Arial" w:hAnsi="Arial" w:cs="Arial"/>
+          <w:color w:val="2E74B5" w:themeColor="accent1" w:themeShade="BF"/>
+          <w:sz w:val="24"/>
+          <w:szCs w:val="24"/>
+          <w:lang w:val="pt-BR"/>
+        </w:rPr>
+      </w:pPr>
+      <w:bookmarkStart w:id="0" w:name="_GoBack"/>
       <w:bookmarkEnd w:id="0"/>
-    </w:p>
-    <w:p>
-      <w:pPr>
-        <w:rPr>
-          <w:rFonts w:ascii="Arial" w:hAnsi="Arial" w:cs="Arial"/>
-          <w:sz w:val="24"/>
-          <w:szCs w:val="24"/>
-          <w:lang w:val="pt-BR"/>
-        </w:rPr>
-      </w:pPr>
-      <w:r>
-        <w:rPr>
-          <w:rFonts w:ascii="Arial" w:hAnsi="Arial" w:cs="Arial"/>
-          <w:sz w:val="24"/>
-          <w:szCs w:val="24"/>
-          <w:lang w:val="pt-BR"/>
-        </w:rPr>
-        <w:t>As linhas com a cor cinza são recibos do tipo “Pagamento”.</w:t>
-      </w:r>
-    </w:p>
-    <w:p>
-      <w:pPr>
-        <w:rPr>
-          <w:rFonts w:ascii="Arial" w:hAnsi="Arial" w:cs="Arial"/>
-          <w:sz w:val="24"/>
-          <w:szCs w:val="24"/>
-          <w:lang w:val="pt-BR"/>
-        </w:rPr>
-      </w:pPr>
-    </w:p>
-    <w:p>
-      <w:pPr>
-        <w:rPr>
-          <w:rFonts w:ascii="Arial" w:hAnsi="Arial" w:cs="Arial"/>
-          <w:sz w:val="24"/>
-          <w:szCs w:val="24"/>
-          <w:lang w:val="pt-BR"/>
-        </w:rPr>
-      </w:pPr>
-    </w:p>
-    <w:p>
-      <w:pPr>
-        <w:rPr>
-          <w:rFonts w:ascii="Arial" w:hAnsi="Arial" w:cs="Arial"/>
-          <w:sz w:val="24"/>
-          <w:szCs w:val="24"/>
-          <w:lang w:val="pt-BR"/>
-        </w:rPr>
-      </w:pPr>
-    </w:p>
-    <w:p>
-      <w:pPr>
-        <w:rPr>
-          <w:rFonts w:ascii="Arial" w:hAnsi="Arial" w:cs="Arial"/>
-          <w:sz w:val="24"/>
-          <w:szCs w:val="24"/>
-          <w:lang w:val="pt-BR"/>
-        </w:rPr>
-      </w:pPr>
-    </w:p>
-    <w:p>
-      <w:pPr>
-        <w:rPr>
-          <w:rFonts w:ascii="Arial" w:hAnsi="Arial" w:cs="Arial"/>
-          <w:sz w:val="24"/>
-          <w:szCs w:val="24"/>
-          <w:lang w:val="pt-BR"/>
-        </w:rPr>
-      </w:pPr>
-    </w:p>
-    <w:p>
-      <w:pPr>
-        <w:rPr>
-          <w:rFonts w:ascii="Arial" w:hAnsi="Arial" w:cs="Arial"/>
-          <w:sz w:val="24"/>
-          <w:szCs w:val="24"/>
-          <w:lang w:val="pt-BR"/>
-        </w:rPr>
-      </w:pPr>
-    </w:p>
-    <w:p>
-      <w:pPr>
-        <w:rPr>
-          <w:rFonts w:ascii="Arial" w:hAnsi="Arial" w:cs="Arial"/>
-          <w:sz w:val="24"/>
-          <w:szCs w:val="24"/>
-          <w:lang w:val="pt-BR"/>
-        </w:rPr>
-      </w:pPr>
-    </w:p>
-    <w:p>
-      <w:pPr>
-        <w:rPr>
-          <w:rFonts w:ascii="Arial" w:hAnsi="Arial" w:cs="Arial"/>
-          <w:sz w:val="24"/>
-          <w:szCs w:val="24"/>
-          <w:lang w:val="pt-BR"/>
-        </w:rPr>
-      </w:pPr>
-    </w:p>
-    <w:p>
-      <w:pPr>
-        <w:rPr>
-          <w:rFonts w:ascii="Arial" w:hAnsi="Arial" w:cs="Arial"/>
-          <w:sz w:val="24"/>
-          <w:szCs w:val="24"/>
-          <w:lang w:val="pt-BR"/>
-        </w:rPr>
-      </w:pPr>
-    </w:p>
-    <w:p>
-      <w:pPr>
-        <w:rPr>
-          <w:rFonts w:ascii="Arial" w:hAnsi="Arial" w:cs="Arial"/>
-          <w:sz w:val="24"/>
-          <w:szCs w:val="24"/>
-          <w:lang w:val="pt-BR"/>
-        </w:rPr>
-      </w:pPr>
-    </w:p>
-    <w:p>
-      <w:pPr>
-        <w:rPr>
-          <w:rFonts w:ascii="Arial" w:hAnsi="Arial" w:cs="Arial"/>
-          <w:sz w:val="24"/>
-          <w:szCs w:val="24"/>
-          <w:lang w:val="pt-BR"/>
-        </w:rPr>
-      </w:pPr>
-    </w:p>
-    <w:p>
-      <w:pPr>
-        <w:rPr>
-          <w:rFonts w:ascii="Arial" w:hAnsi="Arial" w:cs="Arial"/>
-          <w:sz w:val="24"/>
-          <w:szCs w:val="24"/>
-          <w:lang w:val="pt-BR"/>
-        </w:rPr>
-      </w:pPr>
-    </w:p>
-    <w:p>
-      <w:pPr>
+      <w:proofErr w:type="spellStart"/>
+      <w:r>
+        <w:rPr>
+          <w:rFonts w:ascii="Arial" w:hAnsi="Arial" w:cs="Arial"/>
+          <w:sz w:val="24"/>
+          <w:szCs w:val="24"/>
+          <w:lang w:val="pt-BR"/>
+        </w:rPr>
+        <w:t>Email</w:t>
+      </w:r>
+      <w:proofErr w:type="spellEnd"/>
+      <w:r>
+        <w:rPr>
+          <w:rFonts w:ascii="Arial" w:hAnsi="Arial" w:cs="Arial"/>
+          <w:sz w:val="24"/>
+          <w:szCs w:val="24"/>
+          <w:lang w:val="pt-BR"/>
+        </w:rPr>
+        <w:t xml:space="preserve">: </w:t>
+      </w:r>
+      <w:r>
         <w:rPr>
           <w:rFonts w:ascii="Arial" w:hAnsi="Arial" w:cs="Arial"/>
           <w:color w:val="2E74B5" w:themeColor="accent1" w:themeShade="BF"/>
@@ -1175,60 +1245,6 @@
           <w:szCs w:val="24"/>
           <w:lang w:val="pt-BR"/>
         </w:rPr>
-      </w:pPr>
-      <w:r>
-        <w:rPr>
-          <w:rFonts w:ascii="Arial" w:hAnsi="Arial" w:cs="Arial"/>
-          <w:sz w:val="24"/>
-          <w:szCs w:val="24"/>
-          <w:lang w:val="pt-BR"/>
-        </w:rPr>
-        <w:t>Para realiza</w:t>
-      </w:r>
-      <w:r>
-        <w:rPr>
-          <w:rFonts w:ascii="Arial" w:hAnsi="Arial" w:cs="Arial"/>
-          <w:sz w:val="24"/>
-          <w:szCs w:val="24"/>
-          <w:lang w:val="pt-BR"/>
-        </w:rPr>
-        <w:t xml:space="preserve">r o download, acesse: </w:t>
-      </w:r>
-      <w:r>
-        <w:rPr>
-          <w:rFonts w:ascii="Arial" w:hAnsi="Arial" w:cs="Arial"/>
-          <w:color w:val="2E74B5" w:themeColor="accent1" w:themeShade="BF"/>
-          <w:sz w:val="24"/>
-          <w:szCs w:val="24"/>
-          <w:lang w:val="pt-BR"/>
-        </w:rPr>
-        <w:t>https://github.com/miguelf03kai/gerador-de-recibos/releases/tag/v1.0</w:t>
-      </w:r>
-    </w:p>
-    <w:p>
-      <w:pPr>
-        <w:rPr>
-          <w:rFonts w:ascii="Arial" w:hAnsi="Arial" w:cs="Arial"/>
-          <w:color w:val="2E74B5" w:themeColor="accent1" w:themeShade="BF"/>
-          <w:sz w:val="24"/>
-          <w:szCs w:val="24"/>
-        </w:rPr>
-      </w:pPr>
-      <w:r>
-        <w:rPr>
-          <w:rFonts w:ascii="Arial" w:hAnsi="Arial" w:cs="Arial"/>
-          <w:sz w:val="24"/>
-          <w:szCs w:val="24"/>
-        </w:rPr>
-        <w:t xml:space="preserve">Email: </w:t>
-      </w:r>
-      <w:r>
-        <w:rPr>
-          <w:rFonts w:ascii="Arial" w:hAnsi="Arial" w:cs="Arial"/>
-          <w:color w:val="2E74B5" w:themeColor="accent1" w:themeShade="BF"/>
-          <w:sz w:val="24"/>
-          <w:szCs w:val="24"/>
-        </w:rPr>
         <w:t>miguelf03kai@outlook.com</w:t>
       </w:r>
     </w:p>
@@ -1238,6 +1254,7 @@
           <w:rFonts w:ascii="Arial" w:hAnsi="Arial" w:cs="Arial"/>
           <w:sz w:val="24"/>
           <w:szCs w:val="24"/>
+          <w:lang w:val="pt-BR"/>
         </w:rPr>
       </w:pPr>
     </w:p>
@@ -1672,6 +1689,17 @@
     <w:semiHidden/>
     <w:unhideWhenUsed/>
   </w:style>
+  <w:style w:type="character" w:styleId="Hyperlink">
+    <w:name w:val="Hyperlink"/>
+    <w:basedOn w:val="DefaultParagraphFont"/>
+    <w:uiPriority w:val="99"/>
+    <w:unhideWhenUsed/>
+    <w:rsid w:val="00C71F52"/>
+    <w:rPr>
+      <w:color w:val="0563C1" w:themeColor="hyperlink"/>
+      <w:u w:val="single"/>
+    </w:rPr>
+  </w:style>
 </w:styles>
 </file>
 

</xml_diff>

<commit_message>
Alterado código para exibição de data com formato pt-BR no recibo, e alterado semântica de versionamento no titulo da aplicação.
</commit_message>
<xml_diff>
--- a/docs/Manual.docx
+++ b/docs/Manual.docx
@@ -88,14 +88,17 @@
       </w:pPr>
       <w:r>
         <w:rPr>
+          <w:rFonts w:ascii="Arial" w:hAnsi="Arial" w:cs="Arial"/>
+          <w:b/>
           <w:noProof/>
-          <w:lang w:val="pt-BR"/>
+          <w:sz w:val="28"/>
+          <w:szCs w:val="28"/>
         </w:rPr>
         <w:drawing>
-          <wp:inline distT="0" distB="0" distL="0" distR="0" wp14:anchorId="1562848E" wp14:editId="07765C73">
-            <wp:extent cx="4555524" cy="2833871"/>
-            <wp:effectExtent l="0" t="0" r="0" b="5080"/>
-            <wp:docPr id="1" name="Picture 1"/>
+          <wp:inline distT="0" distB="0" distL="0" distR="0">
+            <wp:extent cx="4223431" cy="2634200"/>
+            <wp:effectExtent l="0" t="0" r="5715" b="0"/>
+            <wp:docPr id="2" name="Picture 2"/>
             <wp:cNvGraphicFramePr>
               <a:graphicFrameLocks xmlns:a="http://schemas.openxmlformats.org/drawingml/2006/main" noChangeAspect="1"/>
             </wp:cNvGraphicFramePr>
@@ -103,11 +106,17 @@
               <a:graphicData uri="http://schemas.openxmlformats.org/drawingml/2006/picture">
                 <pic:pic xmlns:pic="http://schemas.openxmlformats.org/drawingml/2006/picture">
                   <pic:nvPicPr>
-                    <pic:cNvPr id="1" name=""/>
+                    <pic:cNvPr id="2" name="5.png"/>
                     <pic:cNvPicPr/>
                   </pic:nvPicPr>
                   <pic:blipFill>
-                    <a:blip r:embed="rId4"/>
+                    <a:blip r:embed="rId4" cstate="print">
+                      <a:extLst>
+                        <a:ext uri="{28A0092B-C50C-407E-A947-70E740481C1C}">
+                          <a14:useLocalDpi xmlns:a14="http://schemas.microsoft.com/office/drawing/2010/main" val="0"/>
+                        </a:ext>
+                      </a:extLst>
+                    </a:blip>
                     <a:stretch>
                       <a:fillRect/>
                     </a:stretch>
@@ -115,7 +124,7 @@
                   <pic:spPr>
                     <a:xfrm>
                       <a:off x="0" y="0"/>
-                      <a:ext cx="4586892" cy="2853384"/>
+                      <a:ext cx="4282511" cy="2671049"/>
                     </a:xfrm>
                     <a:prstGeom prst="rect">
                       <a:avLst/>
@@ -193,13 +202,12 @@
           <w:noProof/>
           <w:sz w:val="24"/>
           <w:szCs w:val="24"/>
-          <w:lang w:val="pt-BR"/>
         </w:rPr>
         <w:drawing>
           <wp:inline distT="0" distB="0" distL="0" distR="0">
-            <wp:extent cx="4324865" cy="2690384"/>
-            <wp:effectExtent l="0" t="0" r="0" b="0"/>
-            <wp:docPr id="3" name="Picture 3" descr="D:\Users\miguelf03kai\OneDrive\Documents\Repositories\Projects\Gerador-de-Recibos\resources\screenshots\1.PNG"/>
+            <wp:extent cx="4301375" cy="2682815"/>
+            <wp:effectExtent l="0" t="0" r="4445" b="3810"/>
+            <wp:docPr id="8" name="Picture 8"/>
             <wp:cNvGraphicFramePr>
               <a:graphicFrameLocks xmlns:a="http://schemas.openxmlformats.org/drawingml/2006/main" noChangeAspect="1"/>
             </wp:cNvGraphicFramePr>
@@ -207,36 +215,29 @@
               <a:graphicData uri="http://schemas.openxmlformats.org/drawingml/2006/picture">
                 <pic:pic xmlns:pic="http://schemas.openxmlformats.org/drawingml/2006/picture">
                   <pic:nvPicPr>
-                    <pic:cNvPr id="0" name="Picture 1" descr="D:\Users\miguelf03kai\OneDrive\Documents\Repositories\Projects\Gerador-de-Recibos\resources\screenshots\1.PNG"/>
-                    <pic:cNvPicPr>
-                      <a:picLocks noChangeAspect="1" noChangeArrowheads="1"/>
-                    </pic:cNvPicPr>
+                    <pic:cNvPr id="8" name="6.png"/>
+                    <pic:cNvPicPr/>
                   </pic:nvPicPr>
                   <pic:blipFill>
-                    <a:blip r:embed="rId5">
+                    <a:blip r:embed="rId5" cstate="print">
                       <a:extLst>
                         <a:ext uri="{28A0092B-C50C-407E-A947-70E740481C1C}">
                           <a14:useLocalDpi xmlns:a14="http://schemas.microsoft.com/office/drawing/2010/main" val="0"/>
                         </a:ext>
                       </a:extLst>
                     </a:blip>
-                    <a:srcRect/>
                     <a:stretch>
                       <a:fillRect/>
                     </a:stretch>
                   </pic:blipFill>
-                  <pic:spPr bwMode="auto">
+                  <pic:spPr>
                     <a:xfrm>
                       <a:off x="0" y="0"/>
-                      <a:ext cx="4349071" cy="2705442"/>
+                      <a:ext cx="4340012" cy="2706913"/>
                     </a:xfrm>
                     <a:prstGeom prst="rect">
                       <a:avLst/>
                     </a:prstGeom>
-                    <a:noFill/>
-                    <a:ln>
-                      <a:noFill/>
-                    </a:ln>
                   </pic:spPr>
                 </pic:pic>
               </a:graphicData>
@@ -270,42 +271,41 @@
           <w:szCs w:val="24"/>
           <w:lang w:val="pt-BR"/>
         </w:rPr>
+        <w:t xml:space="preserve">Preencha os campos com os dados </w:t>
+      </w:r>
+      <w:r>
+        <w:rPr>
+          <w:rFonts w:ascii="Arial" w:hAnsi="Arial" w:cs="Arial"/>
+          <w:sz w:val="24"/>
+          <w:szCs w:val="24"/>
+          <w:lang w:val="pt-BR"/>
+        </w:rPr>
+        <w:t xml:space="preserve">do </w:t>
+      </w:r>
+      <w:r>
+        <w:rPr>
+          <w:rFonts w:ascii="Arial" w:hAnsi="Arial" w:cs="Arial"/>
+          <w:sz w:val="24"/>
+          <w:szCs w:val="24"/>
+          <w:lang w:val="pt-BR"/>
+        </w:rPr>
+        <w:t>emissor, e em seguida clique em salvar para aplicar os dados.</w:t>
+      </w:r>
+    </w:p>
+    <w:p>
+      <w:pPr>
+        <w:jc w:val="center"/>
+        <w:rPr>
+          <w:rFonts w:ascii="Arial" w:hAnsi="Arial" w:cs="Arial"/>
+          <w:sz w:val="24"/>
+          <w:szCs w:val="24"/>
+        </w:rPr>
+      </w:pPr>
+      <w:r>
+        <w:rPr>
+          <w:noProof/>
+        </w:rPr>
         <w:lastRenderedPageBreak/>
-        <w:t xml:space="preserve">Preencha os campos com os dados </w:t>
-      </w:r>
-      <w:r>
-        <w:rPr>
-          <w:rFonts w:ascii="Arial" w:hAnsi="Arial" w:cs="Arial"/>
-          <w:sz w:val="24"/>
-          <w:szCs w:val="24"/>
-          <w:lang w:val="pt-BR"/>
-        </w:rPr>
-        <w:t xml:space="preserve">do </w:t>
-      </w:r>
-      <w:r>
-        <w:rPr>
-          <w:rFonts w:ascii="Arial" w:hAnsi="Arial" w:cs="Arial"/>
-          <w:sz w:val="24"/>
-          <w:szCs w:val="24"/>
-          <w:lang w:val="pt-BR"/>
-        </w:rPr>
-        <w:t>emissor, e em seguida clique em salvar para aplicar os dados.</w:t>
-      </w:r>
-    </w:p>
-    <w:p>
-      <w:pPr>
-        <w:jc w:val="center"/>
-        <w:rPr>
-          <w:rFonts w:ascii="Arial" w:hAnsi="Arial" w:cs="Arial"/>
-          <w:sz w:val="24"/>
-          <w:szCs w:val="24"/>
-        </w:rPr>
-      </w:pPr>
-      <w:r>
-        <w:rPr>
-          <w:noProof/>
-          <w:lang w:val="pt-BR"/>
-        </w:rPr>
         <w:drawing>
           <wp:inline distT="0" distB="0" distL="0" distR="0" wp14:anchorId="2AC66C95" wp14:editId="54961EA4">
             <wp:extent cx="4291914" cy="2941649"/>
@@ -607,13 +607,12 @@
           <w:noProof/>
           <w:sz w:val="24"/>
           <w:szCs w:val="24"/>
-          <w:lang w:val="pt-BR"/>
         </w:rPr>
         <w:drawing>
           <wp:inline distT="0" distB="0" distL="0" distR="0">
-            <wp:extent cx="5310554" cy="3303555"/>
-            <wp:effectExtent l="0" t="0" r="4445" b="0"/>
-            <wp:docPr id="5" name="Picture 5" descr="D:\Users\miguelf03kai\OneDrive\Documents\Repositories\Projects\Gerador-de-Recibos\resources\screenshots\1.PNG"/>
+            <wp:extent cx="4511615" cy="2811023"/>
+            <wp:effectExtent l="0" t="0" r="3810" b="8890"/>
+            <wp:docPr id="9" name="Picture 9"/>
             <wp:cNvGraphicFramePr>
               <a:graphicFrameLocks xmlns:a="http://schemas.openxmlformats.org/drawingml/2006/main" noChangeAspect="1"/>
             </wp:cNvGraphicFramePr>
@@ -621,10 +620,8 @@
               <a:graphicData uri="http://schemas.openxmlformats.org/drawingml/2006/picture">
                 <pic:pic xmlns:pic="http://schemas.openxmlformats.org/drawingml/2006/picture">
                   <pic:nvPicPr>
-                    <pic:cNvPr id="0" name="Picture 2" descr="D:\Users\miguelf03kai\OneDrive\Documents\Repositories\Projects\Gerador-de-Recibos\resources\screenshots\1.PNG"/>
-                    <pic:cNvPicPr>
-                      <a:picLocks noChangeAspect="1" noChangeArrowheads="1"/>
-                    </pic:cNvPicPr>
+                    <pic:cNvPr id="9" name="1.PNG"/>
+                    <pic:cNvPicPr/>
                   </pic:nvPicPr>
                   <pic:blipFill>
                     <a:blip r:embed="rId7">
@@ -634,23 +631,18 @@
                         </a:ext>
                       </a:extLst>
                     </a:blip>
-                    <a:srcRect/>
                     <a:stretch>
                       <a:fillRect/>
                     </a:stretch>
                   </pic:blipFill>
-                  <pic:spPr bwMode="auto">
+                  <pic:spPr>
                     <a:xfrm>
                       <a:off x="0" y="0"/>
-                      <a:ext cx="5317343" cy="3307778"/>
+                      <a:ext cx="4511615" cy="2811023"/>
                     </a:xfrm>
                     <a:prstGeom prst="rect">
                       <a:avLst/>
                     </a:prstGeom>
-                    <a:noFill/>
-                    <a:ln>
-                      <a:noFill/>
-                    </a:ln>
                   </pic:spPr>
                 </pic:pic>
               </a:graphicData>
@@ -661,6 +653,26 @@
     </w:p>
     <w:p>
       <w:pPr>
+        <w:jc w:val="center"/>
+        <w:rPr>
+          <w:rFonts w:ascii="Arial" w:hAnsi="Arial" w:cs="Arial"/>
+          <w:sz w:val="24"/>
+          <w:szCs w:val="24"/>
+        </w:rPr>
+      </w:pPr>
+    </w:p>
+    <w:p>
+      <w:pPr>
+        <w:jc w:val="center"/>
+        <w:rPr>
+          <w:rFonts w:ascii="Arial" w:hAnsi="Arial" w:cs="Arial"/>
+          <w:sz w:val="24"/>
+          <w:szCs w:val="24"/>
+        </w:rPr>
+      </w:pPr>
+    </w:p>
+    <w:p>
+      <w:pPr>
         <w:rPr>
           <w:rFonts w:ascii="Arial" w:hAnsi="Arial" w:cs="Arial"/>
           <w:sz w:val="24"/>
@@ -685,6 +697,7 @@
           <w:sz w:val="28"/>
           <w:szCs w:val="28"/>
         </w:rPr>
+        <w:lastRenderedPageBreak/>
         <w:t>Recibo</w:t>
       </w:r>
       <w:proofErr w:type="spellEnd"/>
@@ -726,7 +739,6 @@
           <w:noProof/>
           <w:sz w:val="28"/>
           <w:szCs w:val="28"/>
-          <w:lang w:val="pt-BR"/>
         </w:rPr>
         <w:drawing>
           <wp:inline distT="0" distB="0" distL="0" distR="0">
@@ -836,7 +848,6 @@
           <w:noProof/>
           <w:sz w:val="28"/>
           <w:szCs w:val="28"/>
-          <w:lang w:val="pt-BR"/>
         </w:rPr>
         <w:drawing>
           <wp:inline distT="0" distB="0" distL="0" distR="0">
@@ -890,22 +901,56 @@
     </w:p>
     <w:p>
       <w:pPr>
-        <w:rPr>
-          <w:rFonts w:ascii="Arial" w:hAnsi="Arial" w:cs="Arial"/>
-          <w:b/>
-          <w:sz w:val="28"/>
-          <w:szCs w:val="28"/>
-          <w:lang w:val="pt-BR"/>
-        </w:rPr>
-      </w:pPr>
-      <w:r>
-        <w:rPr>
-          <w:rFonts w:ascii="Arial" w:hAnsi="Arial" w:cs="Arial"/>
-          <w:b/>
-          <w:sz w:val="28"/>
-          <w:szCs w:val="28"/>
-          <w:lang w:val="pt-BR"/>
-        </w:rPr>
+        <w:jc w:val="center"/>
+        <w:rPr>
+          <w:rFonts w:ascii="Arial" w:hAnsi="Arial" w:cs="Arial"/>
+          <w:b/>
+          <w:sz w:val="28"/>
+          <w:szCs w:val="28"/>
+        </w:rPr>
+      </w:pPr>
+    </w:p>
+    <w:p>
+      <w:pPr>
+        <w:jc w:val="center"/>
+        <w:rPr>
+          <w:rFonts w:ascii="Arial" w:hAnsi="Arial" w:cs="Arial"/>
+          <w:b/>
+          <w:sz w:val="28"/>
+          <w:szCs w:val="28"/>
+        </w:rPr>
+      </w:pPr>
+    </w:p>
+    <w:p>
+      <w:pPr>
+        <w:jc w:val="center"/>
+        <w:rPr>
+          <w:rFonts w:ascii="Arial" w:hAnsi="Arial" w:cs="Arial"/>
+          <w:b/>
+          <w:sz w:val="28"/>
+          <w:szCs w:val="28"/>
+        </w:rPr>
+      </w:pPr>
+    </w:p>
+    <w:p>
+      <w:pPr>
+        <w:rPr>
+          <w:rFonts w:ascii="Arial" w:hAnsi="Arial" w:cs="Arial"/>
+          <w:b/>
+          <w:sz w:val="28"/>
+          <w:szCs w:val="28"/>
+          <w:lang w:val="pt-BR"/>
+        </w:rPr>
+      </w:pPr>
+      <w:r>
+        <w:rPr>
+          <w:rFonts w:ascii="Arial" w:hAnsi="Arial" w:cs="Arial"/>
+          <w:b/>
+          <w:sz w:val="28"/>
+          <w:szCs w:val="28"/>
+          <w:lang w:val="pt-BR"/>
+        </w:rPr>
+        <w:lastRenderedPageBreak/>
         <w:t>Consultar/Reimprimir</w:t>
       </w:r>
     </w:p>
@@ -998,7 +1043,6 @@
           <w:sz w:val="24"/>
           <w:szCs w:val="24"/>
         </w:rPr>
-        <w:lastRenderedPageBreak/>
         <w:pict>
           <v:shapetype id="_x0000_t75" coordsize="21600,21600" o:spt="75" o:preferrelative="t" path="m@4@5l@4@11@9@11@9@5xe" filled="f" stroked="f">
             <v:stroke joinstyle="miter"/>
@@ -1019,7 +1063,7 @@
             <v:path o:extrusionok="f" gradientshapeok="t" o:connecttype="rect"/>
             <o:lock v:ext="edit" aspectratio="t"/>
           </v:shapetype>
-          <v:shape id="_x0000_i1025" type="#_x0000_t75" style="width:426.15pt;height:266.25pt">
+          <v:shape id="_x0000_i1025" type="#_x0000_t75" style="width:425.9pt;height:266.25pt">
             <v:imagedata r:id="rId10" o:title="2"/>
           </v:shape>
         </w:pict>
@@ -1043,26 +1087,6 @@
         </w:rPr>
         <w:t>As linhas com a cor cinza são recibos do tipo “Pagamento”.</w:t>
       </w:r>
-    </w:p>
-    <w:p>
-      <w:pPr>
-        <w:rPr>
-          <w:rFonts w:ascii="Arial" w:hAnsi="Arial" w:cs="Arial"/>
-          <w:sz w:val="24"/>
-          <w:szCs w:val="24"/>
-          <w:lang w:val="pt-BR"/>
-        </w:rPr>
-      </w:pPr>
-    </w:p>
-    <w:p>
-      <w:pPr>
-        <w:rPr>
-          <w:rFonts w:ascii="Arial" w:hAnsi="Arial" w:cs="Arial"/>
-          <w:sz w:val="24"/>
-          <w:szCs w:val="24"/>
-          <w:lang w:val="pt-BR"/>
-        </w:rPr>
-      </w:pPr>
     </w:p>
     <w:p>
       <w:pPr>
@@ -1201,7 +1225,19 @@
             <w:szCs w:val="24"/>
             <w:lang w:val="pt-BR"/>
           </w:rPr>
-          <w:t>https://github.com/miguelf03kai/gerador-de-recibos/releases/tag/v1.1</w:t>
+          <w:t>https://github.com/miguelf03kai/gerador-de-recibos/releases/t</w:t>
+        </w:r>
+        <w:bookmarkStart w:id="0" w:name="_GoBack"/>
+        <w:bookmarkEnd w:id="0"/>
+        <w:r>
+          <w:rPr>
+            <w:rStyle w:val="Hyperlink"/>
+            <w:rFonts w:ascii="Arial" w:hAnsi="Arial" w:cs="Arial"/>
+            <w:sz w:val="24"/>
+            <w:szCs w:val="24"/>
+            <w:lang w:val="pt-BR"/>
+          </w:rPr>
+          <w:t>ag/v1.1</w:t>
         </w:r>
       </w:hyperlink>
     </w:p>
@@ -1209,54 +1245,41 @@
       <w:pPr>
         <w:rPr>
           <w:rFonts w:ascii="Arial" w:hAnsi="Arial" w:cs="Arial"/>
+          <w:sz w:val="24"/>
+          <w:szCs w:val="24"/>
+          <w:lang w:val="pt-BR"/>
+        </w:rPr>
+      </w:pPr>
+      <w:proofErr w:type="spellStart"/>
+      <w:r>
+        <w:rPr>
+          <w:rFonts w:ascii="Arial" w:hAnsi="Arial" w:cs="Arial"/>
+          <w:sz w:val="24"/>
+          <w:szCs w:val="24"/>
+          <w:lang w:val="pt-BR"/>
+        </w:rPr>
+        <w:t>Email</w:t>
+      </w:r>
+      <w:proofErr w:type="spellEnd"/>
+      <w:r>
+        <w:rPr>
+          <w:rFonts w:ascii="Arial" w:hAnsi="Arial" w:cs="Arial"/>
+          <w:sz w:val="24"/>
+          <w:szCs w:val="24"/>
+          <w:lang w:val="pt-BR"/>
+        </w:rPr>
+        <w:t xml:space="preserve">: </w:t>
+      </w:r>
+      <w:r>
+        <w:rPr>
+          <w:rFonts w:ascii="Arial" w:hAnsi="Arial" w:cs="Arial"/>
           <w:color w:val="2E74B5" w:themeColor="accent1" w:themeShade="BF"/>
           <w:sz w:val="24"/>
           <w:szCs w:val="24"/>
           <w:lang w:val="pt-BR"/>
         </w:rPr>
-      </w:pPr>
-      <w:bookmarkStart w:id="0" w:name="_GoBack"/>
-      <w:bookmarkEnd w:id="0"/>
-      <w:proofErr w:type="spellStart"/>
-      <w:r>
-        <w:rPr>
-          <w:rFonts w:ascii="Arial" w:hAnsi="Arial" w:cs="Arial"/>
-          <w:sz w:val="24"/>
-          <w:szCs w:val="24"/>
-          <w:lang w:val="pt-BR"/>
-        </w:rPr>
-        <w:t>Email</w:t>
-      </w:r>
-      <w:proofErr w:type="spellEnd"/>
-      <w:r>
-        <w:rPr>
-          <w:rFonts w:ascii="Arial" w:hAnsi="Arial" w:cs="Arial"/>
-          <w:sz w:val="24"/>
-          <w:szCs w:val="24"/>
-          <w:lang w:val="pt-BR"/>
-        </w:rPr>
-        <w:t xml:space="preserve">: </w:t>
-      </w:r>
-      <w:r>
-        <w:rPr>
-          <w:rFonts w:ascii="Arial" w:hAnsi="Arial" w:cs="Arial"/>
-          <w:color w:val="2E74B5" w:themeColor="accent1" w:themeShade="BF"/>
-          <w:sz w:val="24"/>
-          <w:szCs w:val="24"/>
-          <w:lang w:val="pt-BR"/>
-        </w:rPr>
         <w:t>miguelf03kai@outlook.com</w:t>
       </w:r>
-    </w:p>
-    <w:p>
-      <w:pPr>
-        <w:rPr>
-          <w:rFonts w:ascii="Arial" w:hAnsi="Arial" w:cs="Arial"/>
-          <w:sz w:val="24"/>
-          <w:szCs w:val="24"/>
-          <w:lang w:val="pt-BR"/>
-        </w:rPr>
-      </w:pPr>
     </w:p>
     <w:sectPr>
       <w:pgSz w:w="12240" w:h="15840"/>

</xml_diff>